<commit_message>
feat(server): cập nhật cấu hình và cải tiến các thành phần trong dự án
- Thêm tệp cấu hình module-alias để hỗ trợ import tuyệt đối.
- Cập nhật các provider và service để cải thiện logic xử lý cho sản phẩm và danh mục.
- Cải tiến cấu trúc dự án với các tệp cấu hình cho VSCode và ESLint.
- Cập nhật các tệp .env.example với thông tin mới cho SMTP.
- Cải thiện tệp seed-data để thêm dữ liệu mẫu cho các sản phẩm công nghệ.
</commit_message>
<xml_diff>
--- a/Ngo-Gia-Hao_B2110964.docx
+++ b/Ngo-Gia-Hao_B2110964.docx
@@ -2229,14 +2229,7 @@
                 <w:rStyle w:val="IndexLink"/>
                 <w:i w:val="false"/>
               </w:rPr>
-              <w:t>Hiệu năng cao</w:t>
-            </w:r>
-            <w:r>
-              <w:rPr>
-                <w:rStyle w:val="IndexLink"/>
-                <w:i w:val="false"/>
-              </w:rPr>
-              <w:t>: Đảm bảo thời gian tải trang nhanh khi hiển thị nhiều sản phẩm có hình ảnh chất lượng cao.</w:t>
+              <w:t>Hiệu năng cao: Đảm bảo thời gian tải trang nhanh khi hiển thị nhiều sản phẩm có hình ảnh chất lượng cao.</w:t>
             </w:r>
             <w:r>
               <w:rPr>
@@ -3639,8 +3632,8 @@
           <w:szCs w:val="26"/>
         </w:rPr>
       </w:pPr>
-      <w:bookmarkStart w:id="14" w:name="_3dy6vkm"/>
-      <w:bookmarkStart w:id="15" w:name="_tyjcwt"/>
+      <w:bookmarkStart w:id="14" w:name="_tyjcwt"/>
+      <w:bookmarkStart w:id="15" w:name="_3dy6vkm"/>
       <w:bookmarkEnd w:id="14"/>
       <w:bookmarkEnd w:id="15"/>
       <w:r>
@@ -3866,7 +3859,7 @@
           <w:szCs w:val="26"/>
           <w:lang w:val="en-US" w:eastAsia="en-US" w:bidi="ar-SA"/>
         </w:rPr>
-        <w:t>Trong thời đại công nghệ 4.0, nhu cầu sử dung laptop và các thiết bị công nghệ ngày càng cao, đặc biệt sau giai đoạn đại dịch COVID-19 khi xu hướng làm việc từ xa và học trực tuyến ngày càng trở nên phổ biến</w:t>
+        <w:t>Trong thời đại công nghệ 4.0, nhu cầu sử dụng laptop và các thiết bị công nghệ ngày càng cao, đặc biệt sau giai đoạn đại dịch COVID-19 khi xu hướng làm việc từ xa và học trực tuyến ngày càng trở nên phổ biến</w:t>
       </w:r>
       <w:r>
         <w:rPr>
@@ -3985,7 +3978,7 @@
           <w:szCs w:val="26"/>
           <w:lang w:val="en-US" w:eastAsia="en-US" w:bidi="ar-SA"/>
         </w:rPr>
-        <w:t xml:space="preserve">: Các của hàng bán lẻ laptop và thiết bị công nghệ truyền thống có giờ mở cửa có định trong ngày, diện tích trưng bày không đủ để hiện thị đầy đủ sản phẩm và thông số kỹ thuật chi tiết. </w:t>
+        <w:t xml:space="preserve">: Các của hàng bán lẻ laptop và thiết bị công nghệ truyền thống có giờ mở cửa cố định trong ngày, diện tích trưng bày không đủ để hiển thị đầy đủ sản phẩm và thông số kỹ thuật chi tiết. </w:t>
       </w:r>
       <w:r>
         <w:rPr>
@@ -4011,7 +4004,7 @@
           <w:szCs w:val="26"/>
           <w:lang w:val="en-US" w:eastAsia="en-US" w:bidi="ar-SA"/>
         </w:rPr>
-        <w:t>là không thể phục vụ số lương lớn khách hàng khi có nhu cầu mua sắm ở một thời điểm tăng cao, dẫn đến mất doanh thu và khách hàng sẽ chuyển qua các của hàng khác với khả năng phục vụ tốt hơn.</w:t>
+        <w:t>là không thể phục vụ số lượng lớn khách hàng khi có nhu cầu mua sắm ở một thời điểm tăng cao, dẫn đến mất doanh thu và khách hàng sẽ chuyển qua các cữa hàng khác với khả năng phục vụ tốt hơn.</w:t>
       </w:r>
     </w:p>
     <w:p>
@@ -4113,7 +4106,7 @@
           <w:szCs w:val="26"/>
           <w:lang w:val="en-US" w:eastAsia="en-US" w:bidi="ar-SA"/>
         </w:rPr>
-        <w:t xml:space="preserve"> Việc tìm hiểu, tư vấn và mua sắm các sản phẩm công nghệ thường mất nhiều thời gien, đặc biệt khi cần tư vấn chuyên sâu về cấu hình phù hợp.</w:t>
+        <w:t xml:space="preserve"> Việc tìm hiểu, tư vấn và mua sắm các sản phẩm công nghệ thường mất nhiều thời gian, đặc biệt khi cần tư vấn chuyên sâu về cấu hình phù hợp.</w:t>
       </w:r>
     </w:p>
     <w:p>
@@ -4164,7 +4157,7 @@
           <w:szCs w:val="26"/>
           <w:lang w:val="en-US" w:eastAsia="en-US" w:bidi="ar-SA"/>
         </w:rPr>
-        <w:t xml:space="preserve"> Sau đại dịch COVID-19 xu hướng mua sắm  các sản phẩm online tăng cao nhưng nhiều doanh nghiệp vửa và nhỏ chưa có nền tảng bán hàng online chuyên nghiệp. Việc xây dựng nhanh một ứng dung bán hàng online với chi phí thấp và có tính mở rộng cao nếu tình hình kinh doanh thuật lợi và ứng dụng cần thêm, cải thiện dịch vụ là một bước đi sáng suốt.</w:t>
+        <w:t xml:space="preserve"> Sau đại dịch COVID-19 xu hướng mua sắm  các sản phẩm online tăng cao nhưng nhiều doanh nghiệp vừa và nhỏ chưa có nền tảng bán hàng online chuyên nghiệp. Việc xây dựng nhanh một ứng dụng bán hàng online với chi phí thấp và có tính mở rộng cao nếu tình hình kinh doanh thuận lợi và ứng dụng cần thêm, cải thiện dịch vụ là một bước đi sáng suốt.</w:t>
       </w:r>
     </w:p>
     <w:p>
@@ -4292,7 +4285,31 @@
           <w:kern w:val="0"/>
           <w:lang w:val="en-US" w:eastAsia="en-US" w:bidi="ar-SA"/>
         </w:rPr>
-        <w:t>: cung cấp hiện thống tìm kiếm và lọc sản phẩm theo thông số kỹ thuật (CPU, RAM, VGA, gia, thương hiệu, vv).</w:t>
+        <w:t xml:space="preserve">: cung cấp </w:t>
+      </w:r>
+      <w:r>
+        <w:rPr>
+          <w:rFonts w:eastAsia="Cambria" w:cs="" w:cstheme="minorBidi" w:eastAsiaTheme="minorHAnsi"/>
+          <w:b w:val="false"/>
+          <w:bCs w:val="false"/>
+          <w:color w:val="auto"/>
+          <w:kern w:val="0"/>
+          <w:sz w:val="26"/>
+          <w:szCs w:val="22"/>
+          <w:lang w:val="en-US" w:eastAsia="en-US" w:bidi="ar-SA"/>
+        </w:rPr>
+        <w:t>hệ</w:t>
+      </w:r>
+      <w:r>
+        <w:rPr>
+          <w:rFonts w:eastAsia="Cambria" w:cs="" w:cstheme="minorBidi" w:eastAsiaTheme="minorHAnsi"/>
+          <w:b w:val="false"/>
+          <w:bCs w:val="false"/>
+          <w:color w:val="auto"/>
+          <w:kern w:val="0"/>
+          <w:lang w:val="en-US" w:eastAsia="en-US" w:bidi="ar-SA"/>
+        </w:rPr>
+        <w:t xml:space="preserve"> thống tìm kiếm và lọc sản phẩm theo thông số kỹ thuật (CPU, RAM, VGA, gia, thương hiệu, vv).</w:t>
       </w:r>
     </w:p>
     <w:p>
@@ -5363,7 +5380,7 @@
           <w:szCs w:val="28"/>
           <w:lang w:val="en-US" w:eastAsia="en-US" w:bidi="ar-SA"/>
         </w:rPr>
-        <w:t>Authentication và Authorrization sủ dụng JWT.</w:t>
+        <w:t>Authentication và Authorization sủ dụng JWT.</w:t>
       </w:r>
     </w:p>
     <w:p>
@@ -5424,7 +5441,33 @@
           <w:szCs w:val="28"/>
           <w:lang w:val="en-US" w:eastAsia="en-US" w:bidi="ar-SA"/>
         </w:rPr>
-        <w:t>người mua laptop và dồ dùng công nghệ.</w:t>
+        <w:t xml:space="preserve">người mua laptop và </w:t>
+      </w:r>
+      <w:r>
+        <w:rPr>
+          <w:rFonts w:eastAsia="Times New Roman" w:cs="Calibri"/>
+          <w:b w:val="false"/>
+          <w:bCs w:val="false"/>
+          <w:color w:val="auto"/>
+          <w:kern w:val="0"/>
+          <w:sz w:val="26"/>
+          <w:szCs w:val="28"/>
+          <w:lang w:val="en-US" w:eastAsia="en-US" w:bidi="ar-SA"/>
+        </w:rPr>
+        <w:t>đồ</w:t>
+      </w:r>
+      <w:r>
+        <w:rPr>
+          <w:rFonts w:eastAsia="Times New Roman" w:cs="Calibri"/>
+          <w:b w:val="false"/>
+          <w:bCs w:val="false"/>
+          <w:color w:val="auto"/>
+          <w:kern w:val="0"/>
+          <w:sz w:val="26"/>
+          <w:szCs w:val="28"/>
+          <w:lang w:val="en-US" w:eastAsia="en-US" w:bidi="ar-SA"/>
+        </w:rPr>
+        <w:t xml:space="preserve"> dùng công nghệ.</w:t>
       </w:r>
     </w:p>
     <w:p>

</xml_diff>